<commit_message>
Updated level design name
</commit_message>
<xml_diff>
--- a/GAM_3362_01_2023PO_Heagney.docx
+++ b/GAM_3362_01_2023PO_Heagney.docx
@@ -1,6 +1,6 @@
 
 <file path=word/document.xml><?xml version="1.0" encoding="utf-8"?>
-<w:document xmlns:wpc="http://schemas.microsoft.com/office/word/2010/wordprocessingCanvas" xmlns:cx="http://schemas.microsoft.com/office/drawing/2014/chartex" xmlns:cx1="http://schemas.microsoft.com/office/drawing/2015/9/8/chartex" xmlns:cx2="http://schemas.microsoft.com/office/drawing/2015/10/21/chartex" xmlns:cx3="http://schemas.microsoft.com/office/drawing/2016/5/9/chartex" xmlns:cx4="http://schemas.microsoft.com/office/drawing/2016/5/10/chartex" xmlns:cx5="http://schemas.microsoft.com/office/drawing/2016/5/11/chartex" xmlns:cx6="http://schemas.microsoft.com/office/drawing/2016/5/12/chartex" xmlns:cx7="http://schemas.microsoft.com/office/drawing/2016/5/13/chartex" xmlns:cx8="http://schemas.microsoft.com/office/drawing/2016/5/14/chartex" xmlns:mc="http://schemas.openxmlformats.org/markup-compatibility/2006" xmlns:aink="http://schemas.microsoft.com/office/drawing/2016/ink" xmlns:am3d="http://schemas.microsoft.com/office/drawing/2017/model3d" xmlns:o="urn:schemas-microsoft-com:office:office" xmlns:oel="http://schemas.microsoft.com/office/2019/extlst" xmlns:r="http://schemas.openxmlformats.org/officeDocument/2006/relationships" xmlns:m="http://schemas.openxmlformats.org/officeDocument/2006/math" xmlns:v="urn:schemas-microsoft-com:vml" xmlns:wp14="http://schemas.microsoft.com/office/word/2010/wordprocessingDrawing" xmlns:wp="http://schemas.openxmlformats.org/drawingml/2006/wordprocessingDrawing" xmlns:w10="urn:schemas-microsoft-com:office:word" xmlns:w="http://schemas.openxmlformats.org/wordprocessingml/2006/main" xmlns:w14="http://schemas.microsoft.com/office/word/2010/wordml" xmlns:w15="http://schemas.microsoft.com/office/word/2012/wordml" xmlns:w16cex="http://schemas.microsoft.com/office/word/2018/wordml/cex" xmlns:w16cid="http://schemas.microsoft.com/office/word/2016/wordml/cid" xmlns:w16="http://schemas.microsoft.com/office/word/2018/wordml" xmlns:w16sdtdh="http://schemas.microsoft.com/office/word/2020/wordml/sdtdatahash" xmlns:w16se="http://schemas.microsoft.com/office/word/2015/wordml/symex" xmlns:wpg="http://schemas.microsoft.com/office/word/2010/wordprocessingGroup" xmlns:wpi="http://schemas.microsoft.com/office/word/2010/wordprocessingInk" xmlns:wne="http://schemas.microsoft.com/office/word/2006/wordml" xmlns:wps="http://schemas.microsoft.com/office/word/2010/wordprocessingShape" mc:Ignorable="w14 w15 w16se w16cid w16 w16cex w16sdtdh wp14">
+<w:document xmlns:wpc="http://schemas.microsoft.com/office/word/2010/wordprocessingCanvas" xmlns:cx="http://schemas.microsoft.com/office/drawing/2014/chartex" xmlns:cx1="http://schemas.microsoft.com/office/drawing/2015/9/8/chartex" xmlns:cx2="http://schemas.microsoft.com/office/drawing/2015/10/21/chartex" xmlns:cx3="http://schemas.microsoft.com/office/drawing/2016/5/9/chartex" xmlns:cx4="http://schemas.microsoft.com/office/drawing/2016/5/10/chartex" xmlns:cx5="http://schemas.microsoft.com/office/drawing/2016/5/11/chartex" xmlns:cx6="http://schemas.microsoft.com/office/drawing/2016/5/12/chartex" xmlns:cx7="http://schemas.microsoft.com/office/drawing/2016/5/13/chartex" xmlns:cx8="http://schemas.microsoft.com/office/drawing/2016/5/14/chartex" xmlns:mc="http://schemas.openxmlformats.org/markup-compatibility/2006" xmlns:aink="http://schemas.microsoft.com/office/drawing/2016/ink" xmlns:am3d="http://schemas.microsoft.com/office/drawing/2017/model3d" xmlns:o="urn:schemas-microsoft-com:office:office" xmlns:r="http://schemas.openxmlformats.org/officeDocument/2006/relationships" xmlns:m="http://schemas.openxmlformats.org/officeDocument/2006/math" xmlns:v="urn:schemas-microsoft-com:vml" xmlns:wp14="http://schemas.microsoft.com/office/word/2010/wordprocessingDrawing" xmlns:wp="http://schemas.openxmlformats.org/drawingml/2006/wordprocessingDrawing" xmlns:w10="urn:schemas-microsoft-com:office:word" xmlns:w="http://schemas.openxmlformats.org/wordprocessingml/2006/main" xmlns:w14="http://schemas.microsoft.com/office/word/2010/wordml" xmlns:w15="http://schemas.microsoft.com/office/word/2012/wordml" xmlns:w16cex="http://schemas.microsoft.com/office/word/2018/wordml/cex" xmlns:w16cid="http://schemas.microsoft.com/office/word/2016/wordml/cid" xmlns:w16="http://schemas.microsoft.com/office/word/2018/wordml" xmlns:w16sdtdh="http://schemas.microsoft.com/office/word/2020/wordml/sdtdatahash" xmlns:w16se="http://schemas.microsoft.com/office/word/2015/wordml/symex" xmlns:wpg="http://schemas.microsoft.com/office/word/2010/wordprocessingGroup" xmlns:wpi="http://schemas.microsoft.com/office/word/2010/wordprocessingInk" xmlns:wne="http://schemas.microsoft.com/office/word/2006/wordml" xmlns:wps="http://schemas.microsoft.com/office/word/2010/wordprocessingShape" mc:Ignorable="w14 w15 w16se w16cid w16 w16cex w16sdtdh wp14">
   <w:body>
     <w:p>
       <w:pPr>
@@ -32,7 +32,7 @@
         </w:rPr>
       </w:pPr>
       <w:r>
-        <w:t>GAM 1</w:t>
+        <w:t xml:space="preserve">GAM </w:t>
       </w:r>
       <w:r>
         <w:t>3362</w:t>
@@ -1079,55 +1079,7 @@
                 <w:i/>
                 <w:iCs/>
               </w:rPr>
-              <w:t>(</w:t>
-            </w:r>
-            <w:proofErr w:type="gramStart"/>
-            <w:r>
-              <w:rPr>
-                <w:i/>
-                <w:iCs/>
-              </w:rPr>
-              <w:t>git</w:t>
-            </w:r>
-            <w:proofErr w:type="gramEnd"/>
-            <w:r>
-              <w:rPr>
-                <w:i/>
-                <w:iCs/>
-              </w:rPr>
-              <w:t xml:space="preserve"> </w:t>
-            </w:r>
-            <w:proofErr w:type="spellStart"/>
-            <w:r>
-              <w:rPr>
-                <w:i/>
-                <w:iCs/>
-              </w:rPr>
-              <w:t>gud</w:t>
-            </w:r>
-            <w:proofErr w:type="spellEnd"/>
-            <w:r>
-              <w:rPr>
-                <w:i/>
-                <w:iCs/>
-              </w:rPr>
-              <w:t xml:space="preserve"> at </w:t>
-            </w:r>
-            <w:proofErr w:type="spellStart"/>
-            <w:r>
-              <w:rPr>
-                <w:i/>
-                <w:iCs/>
-              </w:rPr>
-              <w:t>makin</w:t>
-            </w:r>
-            <w:proofErr w:type="spellEnd"/>
-            <w:r>
-              <w:rPr>
-                <w:i/>
-                <w:iCs/>
-              </w:rPr>
-              <w:t>’ stuff fer games)</w:t>
+              <w:t>(git gud at makin’ stuff fer games)</w:t>
             </w:r>
           </w:p>
         </w:tc>
@@ -1191,23 +1143,7 @@
                 <w:i/>
                 <w:iCs/>
               </w:rPr>
-              <w:t xml:space="preserve">Make </w:t>
-            </w:r>
-            <w:proofErr w:type="spellStart"/>
-            <w:r>
-              <w:rPr>
-                <w:i/>
-                <w:iCs/>
-              </w:rPr>
-              <w:t>yer</w:t>
-            </w:r>
-            <w:proofErr w:type="spellEnd"/>
-            <w:r>
-              <w:rPr>
-                <w:i/>
-                <w:iCs/>
-              </w:rPr>
-              <w:t xml:space="preserve"> games work!</w:t>
+              <w:t>Make yer games work!</w:t>
             </w:r>
             <w:r>
               <w:rPr>
@@ -1965,15 +1901,7 @@
         <w:t>2D Level</w:t>
       </w:r>
       <w:r>
-        <w:t xml:space="preserve"> – </w:t>
-      </w:r>
-      <w:proofErr w:type="gramStart"/>
-      <w:r>
-        <w:t>approx..</w:t>
-      </w:r>
-      <w:proofErr w:type="gramEnd"/>
-      <w:r>
-        <w:t xml:space="preserve"> </w:t>
+        <w:t xml:space="preserve"> – approx.. </w:t>
       </w:r>
       <w:r>
         <w:t>24</w:t>
@@ -2596,21 +2524,7 @@
         <w:rPr>
           <w:rStyle w:val="normal00200028web0029char"/>
         </w:rPr>
-        <w:t xml:space="preserve">2. Talk with Dr. Stefan Hall who serves as the Chair of the </w:t>
-      </w:r>
-      <w:proofErr w:type="spellStart"/>
-      <w:r>
-        <w:rPr>
-          <w:rStyle w:val="normal00200028web0029char"/>
-        </w:rPr>
-        <w:t>Nido</w:t>
-      </w:r>
-      <w:proofErr w:type="spellEnd"/>
-      <w:r>
-        <w:rPr>
-          <w:rStyle w:val="normal00200028web0029char"/>
-        </w:rPr>
-        <w:t xml:space="preserve"> R. Qubein School of Communication’s Game Design department.</w:t>
+        <w:t>2. Talk with Dr. Stefan Hall who serves as the Chair of the Nido R. Qubein School of Communication’s Game Design department.</w:t>
       </w:r>
     </w:p>
     <w:p>
@@ -2687,17 +2601,38 @@
           <w:rStyle w:val="normal00200028web0029char"/>
           <w:color w:val="000000"/>
         </w:rPr>
-        <w:t xml:space="preserve">the Department </w:t>
-      </w:r>
-      <w:proofErr w:type="gramStart"/>
+        <w:t>the Department Chair;</w:t>
+      </w:r>
+    </w:p>
+    <w:p>
+      <w:pPr>
+        <w:pStyle w:val="Heag-body-copy"/>
+        <w:rPr>
+          <w:sz w:val="27"/>
+          <w:szCs w:val="27"/>
+        </w:rPr>
+      </w:pPr>
       <w:r>
         <w:rPr>
           <w:rStyle w:val="normal00200028web0029char"/>
           <w:color w:val="000000"/>
         </w:rPr>
-        <w:t>Chair;</w:t>
-      </w:r>
-      <w:proofErr w:type="gramEnd"/>
+        <w:t>2.</w:t>
+      </w:r>
+      <w:r>
+        <w:rPr>
+          <w:sz w:val="27"/>
+          <w:szCs w:val="27"/>
+        </w:rPr>
+        <w:t>     </w:t>
+      </w:r>
+      <w:r>
+        <w:rPr>
+          <w:rStyle w:val="normal00200028web0029char"/>
+          <w:color w:val="000000"/>
+        </w:rPr>
+        <w:t>the Dean of the School of Communication; then</w:t>
+      </w:r>
     </w:p>
     <w:p>
       <w:pPr>
@@ -2712,7 +2647,7 @@
           <w:rStyle w:val="normal00200028web0029char"/>
           <w:color w:val="000000"/>
         </w:rPr>
-        <w:t>2.</w:t>
+        <w:t>3.</w:t>
       </w:r>
       <w:r>
         <w:rPr>
@@ -2726,7 +2661,7 @@
           <w:rStyle w:val="normal00200028web0029char"/>
           <w:color w:val="000000"/>
         </w:rPr>
-        <w:t>the Dean of the School of Communication; then</w:t>
+        <w:t>the Senior Vice-President of Academic Affairs, which is the final step in the grievance process.</w:t>
       </w:r>
     </w:p>
     <w:p>
@@ -2742,21 +2677,23 @@
           <w:rStyle w:val="normal00200028web0029char"/>
           <w:color w:val="000000"/>
         </w:rPr>
-        <w:t>3.</w:t>
-      </w:r>
-      <w:r>
+        <w:t>Bypassing any of these steps—going directly to the president, for example—will not resolve the issue and will only delay resolution. Senior administration will not deal with grievance issue unless it has been discussed at the appropriate level.</w:t>
+      </w:r>
+    </w:p>
+    <w:p>
+      <w:pPr>
+        <w:pStyle w:val="Heag-body-copy"/>
         <w:rPr>
           <w:sz w:val="27"/>
           <w:szCs w:val="27"/>
         </w:rPr>
-        <w:t>     </w:t>
-      </w:r>
+      </w:pPr>
       <w:r>
         <w:rPr>
           <w:rStyle w:val="normal00200028web0029char"/>
           <w:color w:val="000000"/>
         </w:rPr>
-        <w:t>the Senior Vice-President of Academic Affairs, which is the final step in the grievance process.</w:t>
+        <w:t>For this course, a student should pursue the following process:</w:t>
       </w:r>
     </w:p>
     <w:p>
@@ -2772,7 +2709,7 @@
           <w:rStyle w:val="normal00200028web0029char"/>
           <w:color w:val="000000"/>
         </w:rPr>
-        <w:t>Bypassing any of these steps—going directly to the president, for example—will not resolve the issue and will only delay resolution. Senior administration will not deal with grievance issue unless it has been discussed at the appropriate level.</w:t>
+        <w:t>1. Talk with the instructor of the course.</w:t>
       </w:r>
     </w:p>
     <w:p>
@@ -2788,7 +2725,7 @@
           <w:rStyle w:val="normal00200028web0029char"/>
           <w:color w:val="000000"/>
         </w:rPr>
-        <w:t>For this course, a student should pursue the following process:</w:t>
+        <w:t>2. Talk with Dr. Stefan Hall who serves as the Core Courses Coordinator of the Nido R. Qubein School of Communication.</w:t>
       </w:r>
     </w:p>
     <w:p>
@@ -2804,7 +2741,8 @@
           <w:rStyle w:val="normal00200028web0029char"/>
           <w:color w:val="000000"/>
         </w:rPr>
-        <w:t>1. Talk with the instructor of the course.</w:t>
+        <w:lastRenderedPageBreak/>
+        <w:t>3. Talk with Dr. McDermott, who serves as the Dean of the Nido R. Qubein School of Communication.</w:t>
       </w:r>
     </w:p>
     <w:p>
@@ -2820,140 +2758,75 @@
           <w:rStyle w:val="normal00200028web0029char"/>
           <w:color w:val="000000"/>
         </w:rPr>
-        <w:t xml:space="preserve">2. Talk with Dr. Stefan Hall who serves as the Core Courses Coordinator of the </w:t>
-      </w:r>
-      <w:proofErr w:type="spellStart"/>
-      <w:r>
+        <w:t>4. Talk with Dr. Bauer, who serves as the Senior Vice President of Academic Affairs of High Point University.</w:t>
+      </w:r>
+    </w:p>
+    <w:p>
+      <w:pPr>
+        <w:pStyle w:val="Heag-body-copy"/>
         <w:rPr>
           <w:rStyle w:val="normal00200028web0029char"/>
           <w:color w:val="000000"/>
         </w:rPr>
-        <w:t>Nido</w:t>
-      </w:r>
-      <w:proofErr w:type="spellEnd"/>
+      </w:pPr>
       <w:r>
         <w:rPr>
           <w:rStyle w:val="normal00200028web0029char"/>
           <w:color w:val="000000"/>
         </w:rPr>
-        <w:t xml:space="preserve"> R. Qubein School of Communication.</w:t>
+        <w:t>The decision of the Senior Vice President is final.</w:t>
       </w:r>
     </w:p>
     <w:p>
       <w:pPr>
-        <w:pStyle w:val="Heag-body-copy"/>
-        <w:rPr>
-          <w:sz w:val="27"/>
-          <w:szCs w:val="27"/>
-        </w:rPr>
-      </w:pPr>
-      <w:r>
-        <w:rPr>
-          <w:rStyle w:val="normal00200028web0029char"/>
-          <w:color w:val="000000"/>
-        </w:rPr>
-        <w:lastRenderedPageBreak/>
-        <w:t xml:space="preserve">3. Talk with Dr. McDermott, who serves as the Dean of the </w:t>
-      </w:r>
-      <w:proofErr w:type="spellStart"/>
-      <w:r>
-        <w:rPr>
-          <w:rStyle w:val="normal00200028web0029char"/>
-          <w:color w:val="000000"/>
-        </w:rPr>
-        <w:t>Nido</w:t>
-      </w:r>
-      <w:proofErr w:type="spellEnd"/>
-      <w:r>
-        <w:rPr>
-          <w:rStyle w:val="normal00200028web0029char"/>
-          <w:color w:val="000000"/>
-        </w:rPr>
-        <w:t xml:space="preserve"> R. Qubein School of Communication.</w:t>
+        <w:pStyle w:val="HPUHeader"/>
+      </w:pPr>
+      <w:r>
+        <w:t>Policies for Assignments &amp; Exams</w:t>
       </w:r>
     </w:p>
     <w:p>
       <w:pPr>
-        <w:pStyle w:val="Heag-body-copy"/>
-        <w:rPr>
-          <w:sz w:val="27"/>
-          <w:szCs w:val="27"/>
-        </w:rPr>
-      </w:pPr>
-      <w:r>
-        <w:rPr>
-          <w:rStyle w:val="normal00200028web0029char"/>
-          <w:color w:val="000000"/>
-        </w:rPr>
-        <w:t>4. Talk with Dr. Bauer, who serves as the Senior Vice President of Academic Affairs of High Point University.</w:t>
+        <w:pStyle w:val="HPUsubheader3"/>
+      </w:pPr>
+      <w:r>
+        <w:t>Late work</w:t>
       </w:r>
     </w:p>
     <w:p>
       <w:pPr>
         <w:pStyle w:val="Heag-body-copy"/>
-        <w:rPr>
-          <w:rStyle w:val="normal00200028web0029char"/>
-          <w:color w:val="000000"/>
-        </w:rPr>
-      </w:pPr>
-      <w:r>
-        <w:rPr>
-          <w:rStyle w:val="normal00200028web0029char"/>
-          <w:color w:val="000000"/>
-        </w:rPr>
-        <w:t>The decision of the Senior Vice President is final.</w:t>
+      </w:pPr>
+      <w:r>
+        <w:t>See School of Communication policy at end of this document (short version = late work loses one letter grade per day; no late work is accepted after three days).</w:t>
       </w:r>
     </w:p>
     <w:p>
       <w:pPr>
-        <w:pStyle w:val="HPUHeader"/>
-      </w:pPr>
-      <w:r>
-        <w:t>Policies for Assignments &amp; Exams</w:t>
+        <w:pStyle w:val="HPUsubheader3"/>
+      </w:pPr>
+      <w:r>
+        <w:t>Makeup Exams</w:t>
       </w:r>
     </w:p>
     <w:p>
       <w:pPr>
-        <w:pStyle w:val="HPUsubheader3"/>
-      </w:pPr>
-      <w:r>
-        <w:t>Late work</w:t>
+        <w:pStyle w:val="Heag-body-copy"/>
+      </w:pPr>
+      <w:r>
+        <w:t>If this course has quizzes, then quiz due dates are final. Because the nature of my quizzes are that they are online and readily available, make-up exams will only be allowed due to typical reasons such as hospitalization or major accident or incident. Please discuss this with me in person.</w:t>
       </w:r>
     </w:p>
     <w:p>
       <w:pPr>
-        <w:pStyle w:val="Heag-body-copy"/>
-      </w:pPr>
-      <w:r>
-        <w:t>See School of Communication policy at end of this document (short version = late work loses one letter grade per day; no late work is accepted after three days).</w:t>
+        <w:pStyle w:val="HPUHeader"/>
+      </w:pPr>
+      <w:r>
+        <w:t>Attendance Policy</w:t>
       </w:r>
     </w:p>
     <w:p>
       <w:pPr>
-        <w:pStyle w:val="HPUsubheader3"/>
-      </w:pPr>
-      <w:r>
-        <w:t>Makeup Exams</w:t>
-      </w:r>
-    </w:p>
-    <w:p>
-      <w:pPr>
-        <w:pStyle w:val="Heag-body-copy"/>
-      </w:pPr>
-      <w:r>
-        <w:t>If this course has quizzes, then quiz due dates are final. Because the nature of my quizzes are that they are online and readily available, make-up exams will only be allowed due to typical reasons such as hospitalization or major accident or incident. Please discuss this with me in person.</w:t>
-      </w:r>
-    </w:p>
-    <w:p>
-      <w:pPr>
-        <w:pStyle w:val="HPUHeader"/>
-      </w:pPr>
-      <w:r>
-        <w:t>Attendance Policy</w:t>
-      </w:r>
-    </w:p>
-    <w:p>
-      <w:pPr>
         <w:pStyle w:val="Heag-body-copy"/>
       </w:pPr>
       <w:r>
@@ -2977,23 +2850,7 @@
         <w:t>dropped from the class</w:t>
       </w:r>
       <w:r>
-        <w:t xml:space="preserve">. Exceptions will only be granted for university-sanctioned events (with prior notice) or hospitalization (with a doctor’s note). </w:t>
-      </w:r>
-      <w:proofErr w:type="spellStart"/>
-      <w:r>
-        <w:t>Tardies</w:t>
-      </w:r>
-      <w:proofErr w:type="spellEnd"/>
-      <w:r>
-        <w:t xml:space="preserve"> are also unacceptable. Be on time. Better yet, be early. Three </w:t>
-      </w:r>
-      <w:proofErr w:type="spellStart"/>
-      <w:r>
-        <w:t>tardies</w:t>
-      </w:r>
-      <w:proofErr w:type="spellEnd"/>
-      <w:r>
-        <w:t xml:space="preserve"> will equal an absence. Students will not be permitted to make up grades for work missed due to an unexcused absence or tardy.</w:t>
+        <w:t>. Exceptions will only be granted for university-sanctioned events (with prior notice) or hospitalization (with a doctor’s note). Tardies are also unacceptable. Be on time. Better yet, be early. Three tardies will equal an absence. Students will not be permitted to make up grades for work missed due to an unexcused absence or tardy.</w:t>
       </w:r>
     </w:p>
     <w:p>
@@ -3294,52 +3151,38 @@
       <w:r>
         <w:t xml:space="preserve">Blackboard </w:t>
       </w:r>
-      <w:proofErr w:type="spellStart"/>
       <w:r>
         <w:rPr>
           <w:color w:val="FF0000"/>
         </w:rPr>
         <w:t>Blackboard</w:t>
       </w:r>
-      <w:proofErr w:type="spellEnd"/>
       <w:r>
         <w:t xml:space="preserve"> </w:t>
       </w:r>
-      <w:proofErr w:type="spellStart"/>
       <w:r>
         <w:rPr>
           <w:color w:val="632423" w:themeColor="accent2" w:themeShade="80"/>
         </w:rPr>
         <w:t>Blackboard</w:t>
       </w:r>
-      <w:proofErr w:type="spellEnd"/>
       <w:r>
         <w:t xml:space="preserve"> </w:t>
       </w:r>
-      <w:proofErr w:type="spellStart"/>
       <w:r>
         <w:rPr>
           <w:color w:val="A6A6A6" w:themeColor="background1" w:themeShade="A6"/>
         </w:rPr>
         <w:t>Blackboard</w:t>
       </w:r>
-      <w:proofErr w:type="spellEnd"/>
       <w:r>
         <w:t xml:space="preserve"> </w:t>
       </w:r>
-      <w:proofErr w:type="spellStart"/>
       <w:r>
         <w:rPr>
           <w:color w:val="D9D9D9" w:themeColor="background1" w:themeShade="D9"/>
         </w:rPr>
-        <w:t>Blackboard</w:t>
-      </w:r>
-      <w:proofErr w:type="spellEnd"/>
-      <w:r>
-        <w:rPr>
-          <w:color w:val="D9D9D9" w:themeColor="background1" w:themeShade="D9"/>
-        </w:rPr>
-        <w:t xml:space="preserve"> </w:t>
+        <w:t xml:space="preserve">Blackboard </w:t>
       </w:r>
     </w:p>
     <w:p>
@@ -3352,15 +3195,7 @@
         </w:rPr>
       </w:pPr>
       <w:r>
-        <w:t xml:space="preserve">I am a self-avowed blackboard nut and evangelist. I use </w:t>
-      </w:r>
-      <w:proofErr w:type="gramStart"/>
-      <w:r>
-        <w:t>blackboard</w:t>
-      </w:r>
-      <w:proofErr w:type="gramEnd"/>
-      <w:r>
-        <w:t xml:space="preserve"> for all of my class administration, and therefore you MUST use blackboard as well. If you have never used Blackboard before, it will become your friend. If Blackboard is already your friend, you will become BFFs. If you dislike Blackboard, then please come see me and I will evangelize to you appropriately. The following is how I use Blackboard:</w:t>
+        <w:t>I am a self-avowed blackboard nut and evangelist. I use blackboard for all of my class administration, and therefore you MUST use blackboard as well. If you have never used Blackboard before, it will become your friend. If Blackboard is already your friend, you will become BFFs. If you dislike Blackboard, then please come see me and I will evangelize to you appropriately. The following is how I use Blackboard:</w:t>
       </w:r>
     </w:p>
     <w:p>
@@ -9338,18 +9173,8 @@
                 <w:sz w:val="20"/>
                 <w:szCs w:val="20"/>
               </w:rPr>
-              <w:t xml:space="preserve">3D </w:t>
-            </w:r>
-            <w:proofErr w:type="gramStart"/>
-            <w:r>
-              <w:rPr>
-                <w:rFonts w:ascii="Arial" w:eastAsia="Times New Roman" w:hAnsi="Arial" w:cs="Arial"/>
-                <w:sz w:val="20"/>
-                <w:szCs w:val="20"/>
-              </w:rPr>
-              <w:t>Multi-Player</w:t>
-            </w:r>
-            <w:proofErr w:type="gramEnd"/>
+              <w:t>3D Multi-Player</w:t>
+            </w:r>
           </w:p>
         </w:tc>
         <w:tc>
@@ -10744,7 +10569,7 @@
 </file>
 
 <file path=word/endnotes.xml><?xml version="1.0" encoding="utf-8"?>
-<w:endnotes xmlns:wpc="http://schemas.microsoft.com/office/word/2010/wordprocessingCanvas" xmlns:cx="http://schemas.microsoft.com/office/drawing/2014/chartex" xmlns:cx1="http://schemas.microsoft.com/office/drawing/2015/9/8/chartex" xmlns:cx2="http://schemas.microsoft.com/office/drawing/2015/10/21/chartex" xmlns:cx3="http://schemas.microsoft.com/office/drawing/2016/5/9/chartex" xmlns:cx4="http://schemas.microsoft.com/office/drawing/2016/5/10/chartex" xmlns:cx5="http://schemas.microsoft.com/office/drawing/2016/5/11/chartex" xmlns:cx6="http://schemas.microsoft.com/office/drawing/2016/5/12/chartex" xmlns:cx7="http://schemas.microsoft.com/office/drawing/2016/5/13/chartex" xmlns:cx8="http://schemas.microsoft.com/office/drawing/2016/5/14/chartex" xmlns:mc="http://schemas.openxmlformats.org/markup-compatibility/2006" xmlns:aink="http://schemas.microsoft.com/office/drawing/2016/ink" xmlns:am3d="http://schemas.microsoft.com/office/drawing/2017/model3d" xmlns:o="urn:schemas-microsoft-com:office:office" xmlns:oel="http://schemas.microsoft.com/office/2019/extlst" xmlns:r="http://schemas.openxmlformats.org/officeDocument/2006/relationships" xmlns:m="http://schemas.openxmlformats.org/officeDocument/2006/math" xmlns:v="urn:schemas-microsoft-com:vml" xmlns:wp14="http://schemas.microsoft.com/office/word/2010/wordprocessingDrawing" xmlns:wp="http://schemas.openxmlformats.org/drawingml/2006/wordprocessingDrawing" xmlns:w10="urn:schemas-microsoft-com:office:word" xmlns:w="http://schemas.openxmlformats.org/wordprocessingml/2006/main" xmlns:w14="http://schemas.microsoft.com/office/word/2010/wordml" xmlns:w15="http://schemas.microsoft.com/office/word/2012/wordml" xmlns:w16cex="http://schemas.microsoft.com/office/word/2018/wordml/cex" xmlns:w16cid="http://schemas.microsoft.com/office/word/2016/wordml/cid" xmlns:w16="http://schemas.microsoft.com/office/word/2018/wordml" xmlns:w16sdtdh="http://schemas.microsoft.com/office/word/2020/wordml/sdtdatahash" xmlns:w16se="http://schemas.microsoft.com/office/word/2015/wordml/symex" xmlns:wpg="http://schemas.microsoft.com/office/word/2010/wordprocessingGroup" xmlns:wpi="http://schemas.microsoft.com/office/word/2010/wordprocessingInk" xmlns:wne="http://schemas.microsoft.com/office/word/2006/wordml" xmlns:wps="http://schemas.microsoft.com/office/word/2010/wordprocessingShape" mc:Ignorable="w14 w15 w16se w16cid w16 w16cex w16sdtdh wp14">
+<w:endnotes xmlns:wpc="http://schemas.microsoft.com/office/word/2010/wordprocessingCanvas" xmlns:cx="http://schemas.microsoft.com/office/drawing/2014/chartex" xmlns:cx1="http://schemas.microsoft.com/office/drawing/2015/9/8/chartex" xmlns:cx2="http://schemas.microsoft.com/office/drawing/2015/10/21/chartex" xmlns:cx3="http://schemas.microsoft.com/office/drawing/2016/5/9/chartex" xmlns:cx4="http://schemas.microsoft.com/office/drawing/2016/5/10/chartex" xmlns:cx5="http://schemas.microsoft.com/office/drawing/2016/5/11/chartex" xmlns:cx6="http://schemas.microsoft.com/office/drawing/2016/5/12/chartex" xmlns:cx7="http://schemas.microsoft.com/office/drawing/2016/5/13/chartex" xmlns:cx8="http://schemas.microsoft.com/office/drawing/2016/5/14/chartex" xmlns:mc="http://schemas.openxmlformats.org/markup-compatibility/2006" xmlns:aink="http://schemas.microsoft.com/office/drawing/2016/ink" xmlns:am3d="http://schemas.microsoft.com/office/drawing/2017/model3d" xmlns:o="urn:schemas-microsoft-com:office:office" xmlns:r="http://schemas.openxmlformats.org/officeDocument/2006/relationships" xmlns:m="http://schemas.openxmlformats.org/officeDocument/2006/math" xmlns:v="urn:schemas-microsoft-com:vml" xmlns:wp14="http://schemas.microsoft.com/office/word/2010/wordprocessingDrawing" xmlns:wp="http://schemas.openxmlformats.org/drawingml/2006/wordprocessingDrawing" xmlns:w10="urn:schemas-microsoft-com:office:word" xmlns:w="http://schemas.openxmlformats.org/wordprocessingml/2006/main" xmlns:w14="http://schemas.microsoft.com/office/word/2010/wordml" xmlns:w15="http://schemas.microsoft.com/office/word/2012/wordml" xmlns:w16cex="http://schemas.microsoft.com/office/word/2018/wordml/cex" xmlns:w16cid="http://schemas.microsoft.com/office/word/2016/wordml/cid" xmlns:w16="http://schemas.microsoft.com/office/word/2018/wordml" xmlns:w16sdtdh="http://schemas.microsoft.com/office/word/2020/wordml/sdtdatahash" xmlns:w16se="http://schemas.microsoft.com/office/word/2015/wordml/symex" xmlns:wpg="http://schemas.microsoft.com/office/word/2010/wordprocessingGroup" xmlns:wpi="http://schemas.microsoft.com/office/word/2010/wordprocessingInk" xmlns:wne="http://schemas.microsoft.com/office/word/2006/wordml" xmlns:wps="http://schemas.microsoft.com/office/word/2010/wordprocessingShape" mc:Ignorable="w14 w15 w16se w16cid w16 w16cex w16sdtdh wp14">
   <w:endnote w:type="separator" w:id="-1">
     <w:p>
       <w:pPr>
@@ -10769,7 +10594,7 @@
 </file>
 
 <file path=word/footer1.xml><?xml version="1.0" encoding="utf-8"?>
-<w:ftr xmlns:wpc="http://schemas.microsoft.com/office/word/2010/wordprocessingCanvas" xmlns:cx="http://schemas.microsoft.com/office/drawing/2014/chartex" xmlns:cx1="http://schemas.microsoft.com/office/drawing/2015/9/8/chartex" xmlns:cx2="http://schemas.microsoft.com/office/drawing/2015/10/21/chartex" xmlns:cx3="http://schemas.microsoft.com/office/drawing/2016/5/9/chartex" xmlns:cx4="http://schemas.microsoft.com/office/drawing/2016/5/10/chartex" xmlns:cx5="http://schemas.microsoft.com/office/drawing/2016/5/11/chartex" xmlns:cx6="http://schemas.microsoft.com/office/drawing/2016/5/12/chartex" xmlns:cx7="http://schemas.microsoft.com/office/drawing/2016/5/13/chartex" xmlns:cx8="http://schemas.microsoft.com/office/drawing/2016/5/14/chartex" xmlns:mc="http://schemas.openxmlformats.org/markup-compatibility/2006" xmlns:aink="http://schemas.microsoft.com/office/drawing/2016/ink" xmlns:am3d="http://schemas.microsoft.com/office/drawing/2017/model3d" xmlns:o="urn:schemas-microsoft-com:office:office" xmlns:oel="http://schemas.microsoft.com/office/2019/extlst" xmlns:r="http://schemas.openxmlformats.org/officeDocument/2006/relationships" xmlns:m="http://schemas.openxmlformats.org/officeDocument/2006/math" xmlns:v="urn:schemas-microsoft-com:vml" xmlns:wp14="http://schemas.microsoft.com/office/word/2010/wordprocessingDrawing" xmlns:wp="http://schemas.openxmlformats.org/drawingml/2006/wordprocessingDrawing" xmlns:w10="urn:schemas-microsoft-com:office:word" xmlns:w="http://schemas.openxmlformats.org/wordprocessingml/2006/main" xmlns:w14="http://schemas.microsoft.com/office/word/2010/wordml" xmlns:w15="http://schemas.microsoft.com/office/word/2012/wordml" xmlns:w16cex="http://schemas.microsoft.com/office/word/2018/wordml/cex" xmlns:w16cid="http://schemas.microsoft.com/office/word/2016/wordml/cid" xmlns:w16="http://schemas.microsoft.com/office/word/2018/wordml" xmlns:w16sdtdh="http://schemas.microsoft.com/office/word/2020/wordml/sdtdatahash" xmlns:w16se="http://schemas.microsoft.com/office/word/2015/wordml/symex" xmlns:wpg="http://schemas.microsoft.com/office/word/2010/wordprocessingGroup" xmlns:wpi="http://schemas.microsoft.com/office/word/2010/wordprocessingInk" xmlns:wne="http://schemas.microsoft.com/office/word/2006/wordml" xmlns:wps="http://schemas.microsoft.com/office/word/2010/wordprocessingShape" mc:Ignorable="w14 w15 w16se w16cid w16 w16cex w16sdtdh wp14">
+<w:ftr xmlns:wpc="http://schemas.microsoft.com/office/word/2010/wordprocessingCanvas" xmlns:cx="http://schemas.microsoft.com/office/drawing/2014/chartex" xmlns:cx1="http://schemas.microsoft.com/office/drawing/2015/9/8/chartex" xmlns:cx2="http://schemas.microsoft.com/office/drawing/2015/10/21/chartex" xmlns:cx3="http://schemas.microsoft.com/office/drawing/2016/5/9/chartex" xmlns:cx4="http://schemas.microsoft.com/office/drawing/2016/5/10/chartex" xmlns:cx5="http://schemas.microsoft.com/office/drawing/2016/5/11/chartex" xmlns:cx6="http://schemas.microsoft.com/office/drawing/2016/5/12/chartex" xmlns:cx7="http://schemas.microsoft.com/office/drawing/2016/5/13/chartex" xmlns:cx8="http://schemas.microsoft.com/office/drawing/2016/5/14/chartex" xmlns:mc="http://schemas.openxmlformats.org/markup-compatibility/2006" xmlns:aink="http://schemas.microsoft.com/office/drawing/2016/ink" xmlns:am3d="http://schemas.microsoft.com/office/drawing/2017/model3d" xmlns:o="urn:schemas-microsoft-com:office:office" xmlns:r="http://schemas.openxmlformats.org/officeDocument/2006/relationships" xmlns:m="http://schemas.openxmlformats.org/officeDocument/2006/math" xmlns:v="urn:schemas-microsoft-com:vml" xmlns:wp14="http://schemas.microsoft.com/office/word/2010/wordprocessingDrawing" xmlns:wp="http://schemas.openxmlformats.org/drawingml/2006/wordprocessingDrawing" xmlns:w10="urn:schemas-microsoft-com:office:word" xmlns:w="http://schemas.openxmlformats.org/wordprocessingml/2006/main" xmlns:w14="http://schemas.microsoft.com/office/word/2010/wordml" xmlns:w15="http://schemas.microsoft.com/office/word/2012/wordml" xmlns:w16cex="http://schemas.microsoft.com/office/word/2018/wordml/cex" xmlns:w16cid="http://schemas.microsoft.com/office/word/2016/wordml/cid" xmlns:w16="http://schemas.microsoft.com/office/word/2018/wordml" xmlns:w16sdtdh="http://schemas.microsoft.com/office/word/2020/wordml/sdtdatahash" xmlns:w16se="http://schemas.microsoft.com/office/word/2015/wordml/symex" xmlns:wpg="http://schemas.microsoft.com/office/word/2010/wordprocessingGroup" xmlns:wpi="http://schemas.microsoft.com/office/word/2010/wordprocessingInk" xmlns:wne="http://schemas.microsoft.com/office/word/2006/wordml" xmlns:wps="http://schemas.microsoft.com/office/word/2010/wordprocessingShape" mc:Ignorable="w14 w15 w16se w16cid w16 w16cex w16sdtdh wp14">
   <w:p>
     <w:pPr>
       <w:pStyle w:val="Footer"/>
@@ -10955,7 +10780,7 @@
 </file>
 
 <file path=word/footnotes.xml><?xml version="1.0" encoding="utf-8"?>
-<w:footnotes xmlns:wpc="http://schemas.microsoft.com/office/word/2010/wordprocessingCanvas" xmlns:cx="http://schemas.microsoft.com/office/drawing/2014/chartex" xmlns:cx1="http://schemas.microsoft.com/office/drawing/2015/9/8/chartex" xmlns:cx2="http://schemas.microsoft.com/office/drawing/2015/10/21/chartex" xmlns:cx3="http://schemas.microsoft.com/office/drawing/2016/5/9/chartex" xmlns:cx4="http://schemas.microsoft.com/office/drawing/2016/5/10/chartex" xmlns:cx5="http://schemas.microsoft.com/office/drawing/2016/5/11/chartex" xmlns:cx6="http://schemas.microsoft.com/office/drawing/2016/5/12/chartex" xmlns:cx7="http://schemas.microsoft.com/office/drawing/2016/5/13/chartex" xmlns:cx8="http://schemas.microsoft.com/office/drawing/2016/5/14/chartex" xmlns:mc="http://schemas.openxmlformats.org/markup-compatibility/2006" xmlns:aink="http://schemas.microsoft.com/office/drawing/2016/ink" xmlns:am3d="http://schemas.microsoft.com/office/drawing/2017/model3d" xmlns:o="urn:schemas-microsoft-com:office:office" xmlns:oel="http://schemas.microsoft.com/office/2019/extlst" xmlns:r="http://schemas.openxmlformats.org/officeDocument/2006/relationships" xmlns:m="http://schemas.openxmlformats.org/officeDocument/2006/math" xmlns:v="urn:schemas-microsoft-com:vml" xmlns:wp14="http://schemas.microsoft.com/office/word/2010/wordprocessingDrawing" xmlns:wp="http://schemas.openxmlformats.org/drawingml/2006/wordprocessingDrawing" xmlns:w10="urn:schemas-microsoft-com:office:word" xmlns:w="http://schemas.openxmlformats.org/wordprocessingml/2006/main" xmlns:w14="http://schemas.microsoft.com/office/word/2010/wordml" xmlns:w15="http://schemas.microsoft.com/office/word/2012/wordml" xmlns:w16cex="http://schemas.microsoft.com/office/word/2018/wordml/cex" xmlns:w16cid="http://schemas.microsoft.com/office/word/2016/wordml/cid" xmlns:w16="http://schemas.microsoft.com/office/word/2018/wordml" xmlns:w16sdtdh="http://schemas.microsoft.com/office/word/2020/wordml/sdtdatahash" xmlns:w16se="http://schemas.microsoft.com/office/word/2015/wordml/symex" xmlns:wpg="http://schemas.microsoft.com/office/word/2010/wordprocessingGroup" xmlns:wpi="http://schemas.microsoft.com/office/word/2010/wordprocessingInk" xmlns:wne="http://schemas.microsoft.com/office/word/2006/wordml" xmlns:wps="http://schemas.microsoft.com/office/word/2010/wordprocessingShape" mc:Ignorable="w14 w15 w16se w16cid w16 w16cex w16sdtdh wp14">
+<w:footnotes xmlns:wpc="http://schemas.microsoft.com/office/word/2010/wordprocessingCanvas" xmlns:cx="http://schemas.microsoft.com/office/drawing/2014/chartex" xmlns:cx1="http://schemas.microsoft.com/office/drawing/2015/9/8/chartex" xmlns:cx2="http://schemas.microsoft.com/office/drawing/2015/10/21/chartex" xmlns:cx3="http://schemas.microsoft.com/office/drawing/2016/5/9/chartex" xmlns:cx4="http://schemas.microsoft.com/office/drawing/2016/5/10/chartex" xmlns:cx5="http://schemas.microsoft.com/office/drawing/2016/5/11/chartex" xmlns:cx6="http://schemas.microsoft.com/office/drawing/2016/5/12/chartex" xmlns:cx7="http://schemas.microsoft.com/office/drawing/2016/5/13/chartex" xmlns:cx8="http://schemas.microsoft.com/office/drawing/2016/5/14/chartex" xmlns:mc="http://schemas.openxmlformats.org/markup-compatibility/2006" xmlns:aink="http://schemas.microsoft.com/office/drawing/2016/ink" xmlns:am3d="http://schemas.microsoft.com/office/drawing/2017/model3d" xmlns:o="urn:schemas-microsoft-com:office:office" xmlns:r="http://schemas.openxmlformats.org/officeDocument/2006/relationships" xmlns:m="http://schemas.openxmlformats.org/officeDocument/2006/math" xmlns:v="urn:schemas-microsoft-com:vml" xmlns:wp14="http://schemas.microsoft.com/office/word/2010/wordprocessingDrawing" xmlns:wp="http://schemas.openxmlformats.org/drawingml/2006/wordprocessingDrawing" xmlns:w10="urn:schemas-microsoft-com:office:word" xmlns:w="http://schemas.openxmlformats.org/wordprocessingml/2006/main" xmlns:w14="http://schemas.microsoft.com/office/word/2010/wordml" xmlns:w15="http://schemas.microsoft.com/office/word/2012/wordml" xmlns:w16cex="http://schemas.microsoft.com/office/word/2018/wordml/cex" xmlns:w16cid="http://schemas.microsoft.com/office/word/2016/wordml/cid" xmlns:w16="http://schemas.microsoft.com/office/word/2018/wordml" xmlns:w16sdtdh="http://schemas.microsoft.com/office/word/2020/wordml/sdtdatahash" xmlns:w16se="http://schemas.microsoft.com/office/word/2015/wordml/symex" xmlns:wpg="http://schemas.microsoft.com/office/word/2010/wordprocessingGroup" xmlns:wpi="http://schemas.microsoft.com/office/word/2010/wordprocessingInk" xmlns:wne="http://schemas.microsoft.com/office/word/2006/wordml" xmlns:wps="http://schemas.microsoft.com/office/word/2010/wordprocessingShape" mc:Ignorable="w14 w15 w16se w16cid w16 w16cex w16sdtdh wp14">
   <w:footnote w:type="separator" w:id="-1">
     <w:p>
       <w:pPr>
@@ -10980,7 +10805,7 @@
 </file>
 
 <file path=word/header1.xml><?xml version="1.0" encoding="utf-8"?>
-<w:hdr xmlns:wpc="http://schemas.microsoft.com/office/word/2010/wordprocessingCanvas" xmlns:cx="http://schemas.microsoft.com/office/drawing/2014/chartex" xmlns:cx1="http://schemas.microsoft.com/office/drawing/2015/9/8/chartex" xmlns:cx2="http://schemas.microsoft.com/office/drawing/2015/10/21/chartex" xmlns:cx3="http://schemas.microsoft.com/office/drawing/2016/5/9/chartex" xmlns:cx4="http://schemas.microsoft.com/office/drawing/2016/5/10/chartex" xmlns:cx5="http://schemas.microsoft.com/office/drawing/2016/5/11/chartex" xmlns:cx6="http://schemas.microsoft.com/office/drawing/2016/5/12/chartex" xmlns:cx7="http://schemas.microsoft.com/office/drawing/2016/5/13/chartex" xmlns:cx8="http://schemas.microsoft.com/office/drawing/2016/5/14/chartex" xmlns:mc="http://schemas.openxmlformats.org/markup-compatibility/2006" xmlns:aink="http://schemas.microsoft.com/office/drawing/2016/ink" xmlns:am3d="http://schemas.microsoft.com/office/drawing/2017/model3d" xmlns:o="urn:schemas-microsoft-com:office:office" xmlns:oel="http://schemas.microsoft.com/office/2019/extlst" xmlns:r="http://schemas.openxmlformats.org/officeDocument/2006/relationships" xmlns:m="http://schemas.openxmlformats.org/officeDocument/2006/math" xmlns:v="urn:schemas-microsoft-com:vml" xmlns:wp14="http://schemas.microsoft.com/office/word/2010/wordprocessingDrawing" xmlns:wp="http://schemas.openxmlformats.org/drawingml/2006/wordprocessingDrawing" xmlns:w10="urn:schemas-microsoft-com:office:word" xmlns:w="http://schemas.openxmlformats.org/wordprocessingml/2006/main" xmlns:w14="http://schemas.microsoft.com/office/word/2010/wordml" xmlns:w15="http://schemas.microsoft.com/office/word/2012/wordml" xmlns:w16cex="http://schemas.microsoft.com/office/word/2018/wordml/cex" xmlns:w16cid="http://schemas.microsoft.com/office/word/2016/wordml/cid" xmlns:w16="http://schemas.microsoft.com/office/word/2018/wordml" xmlns:w16sdtdh="http://schemas.microsoft.com/office/word/2020/wordml/sdtdatahash" xmlns:w16se="http://schemas.microsoft.com/office/word/2015/wordml/symex" xmlns:wpg="http://schemas.microsoft.com/office/word/2010/wordprocessingGroup" xmlns:wpi="http://schemas.microsoft.com/office/word/2010/wordprocessingInk" xmlns:wne="http://schemas.microsoft.com/office/word/2006/wordml" xmlns:wps="http://schemas.microsoft.com/office/word/2010/wordprocessingShape" mc:Ignorable="w14 w15 w16se w16cid w16 w16cex w16sdtdh wp14">
+<w:hdr xmlns:wpc="http://schemas.microsoft.com/office/word/2010/wordprocessingCanvas" xmlns:cx="http://schemas.microsoft.com/office/drawing/2014/chartex" xmlns:cx1="http://schemas.microsoft.com/office/drawing/2015/9/8/chartex" xmlns:cx2="http://schemas.microsoft.com/office/drawing/2015/10/21/chartex" xmlns:cx3="http://schemas.microsoft.com/office/drawing/2016/5/9/chartex" xmlns:cx4="http://schemas.microsoft.com/office/drawing/2016/5/10/chartex" xmlns:cx5="http://schemas.microsoft.com/office/drawing/2016/5/11/chartex" xmlns:cx6="http://schemas.microsoft.com/office/drawing/2016/5/12/chartex" xmlns:cx7="http://schemas.microsoft.com/office/drawing/2016/5/13/chartex" xmlns:cx8="http://schemas.microsoft.com/office/drawing/2016/5/14/chartex" xmlns:mc="http://schemas.openxmlformats.org/markup-compatibility/2006" xmlns:aink="http://schemas.microsoft.com/office/drawing/2016/ink" xmlns:am3d="http://schemas.microsoft.com/office/drawing/2017/model3d" xmlns:o="urn:schemas-microsoft-com:office:office" xmlns:r="http://schemas.openxmlformats.org/officeDocument/2006/relationships" xmlns:m="http://schemas.openxmlformats.org/officeDocument/2006/math" xmlns:v="urn:schemas-microsoft-com:vml" xmlns:wp14="http://schemas.microsoft.com/office/word/2010/wordprocessingDrawing" xmlns:wp="http://schemas.openxmlformats.org/drawingml/2006/wordprocessingDrawing" xmlns:w10="urn:schemas-microsoft-com:office:word" xmlns:w="http://schemas.openxmlformats.org/wordprocessingml/2006/main" xmlns:w14="http://schemas.microsoft.com/office/word/2010/wordml" xmlns:w15="http://schemas.microsoft.com/office/word/2012/wordml" xmlns:w16cex="http://schemas.microsoft.com/office/word/2018/wordml/cex" xmlns:w16cid="http://schemas.microsoft.com/office/word/2016/wordml/cid" xmlns:w16="http://schemas.microsoft.com/office/word/2018/wordml" xmlns:w16sdtdh="http://schemas.microsoft.com/office/word/2020/wordml/sdtdatahash" xmlns:w16se="http://schemas.microsoft.com/office/word/2015/wordml/symex" xmlns:wpg="http://schemas.microsoft.com/office/word/2010/wordprocessingGroup" xmlns:wpi="http://schemas.microsoft.com/office/word/2010/wordprocessingInk" xmlns:wne="http://schemas.microsoft.com/office/word/2006/wordml" xmlns:wps="http://schemas.microsoft.com/office/word/2010/wordprocessingShape" mc:Ignorable="w14 w15 w16se w16cid w16 w16cex w16sdtdh wp14">
   <w:p>
     <w:pPr>
       <w:pStyle w:val="Header"/>
@@ -10996,7 +10821,6 @@
         <w:szCs w:val="20"/>
       </w:rPr>
     </w:pPr>
-    <w:proofErr w:type="spellStart"/>
     <w:r>
       <w:rPr>
         <w:rFonts w:ascii="Times New Roman" w:hAnsi="Times New Roman" w:cs="Times New Roman"/>
@@ -11007,20 +10831,7 @@
         <w:sz w:val="20"/>
         <w:szCs w:val="20"/>
       </w:rPr>
-      <w:t>Nido</w:t>
-    </w:r>
-    <w:proofErr w:type="spellEnd"/>
-    <w:r>
-      <w:rPr>
-        <w:rFonts w:ascii="Times New Roman" w:hAnsi="Times New Roman" w:cs="Times New Roman"/>
-        <w:b/>
-        <w:bCs/>
-        <w:i/>
-        <w:iCs/>
-        <w:sz w:val="20"/>
-        <w:szCs w:val="20"/>
-      </w:rPr>
-      <w:t xml:space="preserve"> R. Qubein School of Communication </w:t>
+      <w:t xml:space="preserve">Nido R. Qubein School of Communication </w:t>
     </w:r>
     <w:r>
       <w:rPr>
@@ -11057,7 +10868,7 @@
 </file>
 
 <file path=word/numbering.xml><?xml version="1.0" encoding="utf-8"?>
-<w:numbering xmlns:wpc="http://schemas.microsoft.com/office/word/2010/wordprocessingCanvas" xmlns:cx="http://schemas.microsoft.com/office/drawing/2014/chartex" xmlns:cx1="http://schemas.microsoft.com/office/drawing/2015/9/8/chartex" xmlns:cx2="http://schemas.microsoft.com/office/drawing/2015/10/21/chartex" xmlns:cx3="http://schemas.microsoft.com/office/drawing/2016/5/9/chartex" xmlns:cx4="http://schemas.microsoft.com/office/drawing/2016/5/10/chartex" xmlns:cx5="http://schemas.microsoft.com/office/drawing/2016/5/11/chartex" xmlns:cx6="http://schemas.microsoft.com/office/drawing/2016/5/12/chartex" xmlns:cx7="http://schemas.microsoft.com/office/drawing/2016/5/13/chartex" xmlns:cx8="http://schemas.microsoft.com/office/drawing/2016/5/14/chartex" xmlns:mc="http://schemas.openxmlformats.org/markup-compatibility/2006" xmlns:aink="http://schemas.microsoft.com/office/drawing/2016/ink" xmlns:am3d="http://schemas.microsoft.com/office/drawing/2017/model3d" xmlns:o="urn:schemas-microsoft-com:office:office" xmlns:oel="http://schemas.microsoft.com/office/2019/extlst" xmlns:r="http://schemas.openxmlformats.org/officeDocument/2006/relationships" xmlns:m="http://schemas.openxmlformats.org/officeDocument/2006/math" xmlns:v="urn:schemas-microsoft-com:vml" xmlns:wp14="http://schemas.microsoft.com/office/word/2010/wordprocessingDrawing" xmlns:wp="http://schemas.openxmlformats.org/drawingml/2006/wordprocessingDrawing" xmlns:w10="urn:schemas-microsoft-com:office:word" xmlns:w="http://schemas.openxmlformats.org/wordprocessingml/2006/main" xmlns:w14="http://schemas.microsoft.com/office/word/2010/wordml" xmlns:w15="http://schemas.microsoft.com/office/word/2012/wordml" xmlns:w16cex="http://schemas.microsoft.com/office/word/2018/wordml/cex" xmlns:w16cid="http://schemas.microsoft.com/office/word/2016/wordml/cid" xmlns:w16="http://schemas.microsoft.com/office/word/2018/wordml" xmlns:w16sdtdh="http://schemas.microsoft.com/office/word/2020/wordml/sdtdatahash" xmlns:w16se="http://schemas.microsoft.com/office/word/2015/wordml/symex" xmlns:wpg="http://schemas.microsoft.com/office/word/2010/wordprocessingGroup" xmlns:wpi="http://schemas.microsoft.com/office/word/2010/wordprocessingInk" xmlns:wne="http://schemas.microsoft.com/office/word/2006/wordml" xmlns:wps="http://schemas.microsoft.com/office/word/2010/wordprocessingShape" mc:Ignorable="w14 w15 w16se w16cid w16 w16cex w16sdtdh wp14">
+<w:numbering xmlns:wpc="http://schemas.microsoft.com/office/word/2010/wordprocessingCanvas" xmlns:cx="http://schemas.microsoft.com/office/drawing/2014/chartex" xmlns:cx1="http://schemas.microsoft.com/office/drawing/2015/9/8/chartex" xmlns:cx2="http://schemas.microsoft.com/office/drawing/2015/10/21/chartex" xmlns:cx3="http://schemas.microsoft.com/office/drawing/2016/5/9/chartex" xmlns:cx4="http://schemas.microsoft.com/office/drawing/2016/5/10/chartex" xmlns:cx5="http://schemas.microsoft.com/office/drawing/2016/5/11/chartex" xmlns:cx6="http://schemas.microsoft.com/office/drawing/2016/5/12/chartex" xmlns:cx7="http://schemas.microsoft.com/office/drawing/2016/5/13/chartex" xmlns:cx8="http://schemas.microsoft.com/office/drawing/2016/5/14/chartex" xmlns:mc="http://schemas.openxmlformats.org/markup-compatibility/2006" xmlns:aink="http://schemas.microsoft.com/office/drawing/2016/ink" xmlns:am3d="http://schemas.microsoft.com/office/drawing/2017/model3d" xmlns:o="urn:schemas-microsoft-com:office:office" xmlns:r="http://schemas.openxmlformats.org/officeDocument/2006/relationships" xmlns:m="http://schemas.openxmlformats.org/officeDocument/2006/math" xmlns:v="urn:schemas-microsoft-com:vml" xmlns:wp14="http://schemas.microsoft.com/office/word/2010/wordprocessingDrawing" xmlns:wp="http://schemas.openxmlformats.org/drawingml/2006/wordprocessingDrawing" xmlns:w10="urn:schemas-microsoft-com:office:word" xmlns:w="http://schemas.openxmlformats.org/wordprocessingml/2006/main" xmlns:w14="http://schemas.microsoft.com/office/word/2010/wordml" xmlns:w15="http://schemas.microsoft.com/office/word/2012/wordml" xmlns:w16cex="http://schemas.microsoft.com/office/word/2018/wordml/cex" xmlns:w16cid="http://schemas.microsoft.com/office/word/2016/wordml/cid" xmlns:w16="http://schemas.microsoft.com/office/word/2018/wordml" xmlns:w16sdtdh="http://schemas.microsoft.com/office/word/2020/wordml/sdtdatahash" xmlns:w16se="http://schemas.microsoft.com/office/word/2015/wordml/symex" xmlns:wpg="http://schemas.microsoft.com/office/word/2010/wordprocessingGroup" xmlns:wpi="http://schemas.microsoft.com/office/word/2010/wordprocessingInk" xmlns:wne="http://schemas.microsoft.com/office/word/2006/wordml" xmlns:wps="http://schemas.microsoft.com/office/word/2010/wordprocessingShape" mc:Ignorable="w14 w15 w16se w16cid w16 w16cex w16sdtdh wp14">
   <w:abstractNum w:abstractNumId="0" w15:restartNumberingAfterBreak="0">
     <w:nsid w:val="00000001"/>
     <w:multiLevelType w:val="multilevel"/>
@@ -12758,49 +12569,49 @@
       </w:rPr>
     </w:lvl>
   </w:abstractNum>
-  <w:num w:numId="1" w16cid:durableId="414786710">
+  <w:num w:numId="1">
     <w:abstractNumId w:val="6"/>
   </w:num>
-  <w:num w:numId="2" w16cid:durableId="2025738487">
+  <w:num w:numId="2">
     <w:abstractNumId w:val="2"/>
   </w:num>
-  <w:num w:numId="3" w16cid:durableId="876772512">
+  <w:num w:numId="3">
     <w:abstractNumId w:val="1"/>
   </w:num>
-  <w:num w:numId="4" w16cid:durableId="933124338">
+  <w:num w:numId="4">
     <w:abstractNumId w:val="10"/>
   </w:num>
-  <w:num w:numId="5" w16cid:durableId="729694273">
+  <w:num w:numId="5">
     <w:abstractNumId w:val="3"/>
   </w:num>
-  <w:num w:numId="6" w16cid:durableId="932394047">
+  <w:num w:numId="6">
     <w:abstractNumId w:val="11"/>
   </w:num>
-  <w:num w:numId="7" w16cid:durableId="808934140">
+  <w:num w:numId="7">
     <w:abstractNumId w:val="4"/>
   </w:num>
-  <w:num w:numId="8" w16cid:durableId="563685429">
+  <w:num w:numId="8">
     <w:abstractNumId w:val="9"/>
   </w:num>
-  <w:num w:numId="9" w16cid:durableId="1335960989">
+  <w:num w:numId="9">
     <w:abstractNumId w:val="13"/>
   </w:num>
-  <w:num w:numId="10" w16cid:durableId="1890527888">
+  <w:num w:numId="10">
     <w:abstractNumId w:val="7"/>
   </w:num>
-  <w:num w:numId="11" w16cid:durableId="283848712">
+  <w:num w:numId="11">
     <w:abstractNumId w:val="8"/>
   </w:num>
-  <w:num w:numId="12" w16cid:durableId="2108692022">
+  <w:num w:numId="12">
     <w:abstractNumId w:val="14"/>
   </w:num>
-  <w:num w:numId="13" w16cid:durableId="1119643388">
+  <w:num w:numId="13">
     <w:abstractNumId w:val="0"/>
   </w:num>
-  <w:num w:numId="14" w16cid:durableId="691035075">
+  <w:num w:numId="14">
     <w:abstractNumId w:val="12"/>
   </w:num>
-  <w:num w:numId="15" w16cid:durableId="1409033886">
+  <w:num w:numId="15">
     <w:abstractNumId w:val="5"/>
   </w:num>
 </w:numbering>

</xml_diff>